<commit_message>
2do commit programa n1
</commit_message>
<xml_diff>
--- a/programa.docx
+++ b/programa.docx
@@ -238,6 +238,45 @@
     </w:p>
     <w:p>
       <w:pPr>
+        <w:jc w:val="both"/>
+        <w:rPr>
+          <w:rFonts w:ascii="Arial" w:hAnsi="Arial" w:cs="Arial"/>
+          <w:sz w:val="24"/>
+          <w:szCs w:val="24"/>
+          <w:lang w:val="es-EC"/>
+        </w:rPr>
+      </w:pPr>
+      <w:r>
+        <w:rPr>
+          <w:rFonts w:ascii="Arial" w:hAnsi="Arial" w:cs="Arial"/>
+          <w:sz w:val="24"/>
+          <w:szCs w:val="24"/>
+          <w:lang w:val="es-EC"/>
+        </w:rPr>
+        <w:t>La programación es un estilo de programar esto se</w:t>
+      </w:r>
+      <w:r>
+        <w:rPr>
+          <w:rFonts w:ascii="Arial" w:hAnsi="Arial" w:cs="Arial"/>
+          <w:sz w:val="24"/>
+          <w:szCs w:val="24"/>
+          <w:lang w:val="es-EC"/>
+        </w:rPr>
+        <w:t xml:space="preserve"> lo aplica en algunos problemas, para esto se</w:t>
+      </w:r>
+      <w:r>
+        <w:rPr>
+          <w:rFonts w:ascii="Arial" w:hAnsi="Arial" w:cs="Arial"/>
+          <w:sz w:val="24"/>
+          <w:szCs w:val="24"/>
+          <w:lang w:val="es-EC"/>
+        </w:rPr>
+        <w:t xml:space="preserve"> ejecuta una serie de pasos ordenados desde el más pequeño hasta el más grande. Esto nos permite llevar una funcionalidad ordenada ya que primero se debe analizar el problema y en base a eso vamos buscando posibles soluciones hasta poder plasmarlas directamente al usuario. </w:t>
+      </w:r>
+    </w:p>
+    <w:p>
+      <w:pPr>
+        <w:jc w:val="both"/>
         <w:rPr>
           <w:rFonts w:ascii="Arial" w:hAnsi="Arial" w:cs="Arial"/>
           <w:sz w:val="24"/>
@@ -247,6 +286,17 @@
       </w:pPr>
       <w:bookmarkStart w:id="0" w:name="_GoBack"/>
       <w:bookmarkEnd w:id="0"/>
+    </w:p>
+    <w:p>
+      <w:pPr>
+        <w:jc w:val="both"/>
+        <w:rPr>
+          <w:rFonts w:ascii="Arial" w:hAnsi="Arial" w:cs="Arial"/>
+          <w:sz w:val="24"/>
+          <w:szCs w:val="24"/>
+          <w:lang w:val="es-EC"/>
+        </w:rPr>
+      </w:pPr>
     </w:p>
     <w:sectPr>
       <w:pgSz w:w="12240" w:h="15840"/>

</xml_diff>